<commit_message>
Update to Version 23.7.
</commit_message>
<xml_diff>
--- a/BlueFire Android API v23.1.docx
+++ b/BlueFire Android API v23.1.docx
@@ -605,6 +605,28 @@
     <w:p>
       <w:pPr>
         <w:pStyle w:val="NoSpacing"/>
+        <w:ind w:left="864"/>
+      </w:pPr>
+    </w:p>
+    <w:p>
+      <w:pPr>
+        <w:pStyle w:val="NoSpacing"/>
+        <w:ind w:left="864"/>
+      </w:pPr>
+      <w:r>
+        <w:lastRenderedPageBreak/>
+        <w:t>Note: Bluetooth Classic uses Com sockets and they can block for a considerably amount of time d</w:t>
+      </w:r>
+      <w:r>
+        <w:t xml:space="preserve">epending on the OEM device. It is therefore recommended that you adjust the MaxConnectAttempts, MaxReconnectAttempts, and the DiscoveryTimeout to compensate for this duration. </w:t>
+      </w:r>
+      <w:r>
+        <w:t xml:space="preserve">  </w:t>
+      </w:r>
+    </w:p>
+    <w:p>
+      <w:pPr>
+        <w:pStyle w:val="NoSpacing"/>
         <w:ind w:left="720"/>
       </w:pPr>
     </w:p>
@@ -632,7 +654,6 @@
         <w:ind w:left="864"/>
       </w:pPr>
       <w:r>
-        <w:lastRenderedPageBreak/>
         <w:t>Type: Boolean</w:t>
       </w:r>
     </w:p>
@@ -957,7 +978,15 @@
         <w:ind w:left="864"/>
       </w:pPr>
       <w:r>
-        <w:t>Description:  Set this true to force the API to connect to the Adapter using an insecure Bluetooth connection. Some Android devices will not connect to the Adapter using a secured Bluetooth connection but only with an insecure connection. Note that there is no security risk with using an insecure connection.</w:t>
+        <w:t xml:space="preserve">Description:  Set this true to force the API to connect to the Adapter using an insecure Bluetooth connection. Some Android devices will not connect to the Adapter using a secured Bluetooth connection but only with an insecure connection. Note that there is no security risk </w:t>
+      </w:r>
+      <w:proofErr w:type="gramStart"/>
+      <w:r>
+        <w:t>with</w:t>
+      </w:r>
+      <w:proofErr w:type="gramEnd"/>
+      <w:r>
+        <w:t xml:space="preserve"> using an insecure connection.</w:t>
       </w:r>
     </w:p>
     <w:p>
@@ -999,6 +1028,7 @@
         <w:ind w:left="864"/>
       </w:pPr>
       <w:r>
+        <w:lastRenderedPageBreak/>
         <w:t>Parameters:</w:t>
       </w:r>
     </w:p>
@@ -1029,11 +1059,7 @@
         <w:ind w:left="864"/>
       </w:pPr>
       <w:r>
-        <w:t xml:space="preserve">Description:  This is the maximum number of retries the API should attempt during an Adapter connection. Many Android devices require multiple connection attempts before successfully </w:t>
-      </w:r>
-      <w:r>
-        <w:lastRenderedPageBreak/>
-        <w:t xml:space="preserve">connecting. However each retry can take several seconds so this value should be set carefully and accurately.  </w:t>
+        <w:t>Description:  This is the maximum number of retries the API should attempt during an Adapter connection. Many Android devices require multiple connection attempts before successfully connecting. However each retry can take several seconds so this value should be set carefully and accurately.</w:t>
       </w:r>
     </w:p>
     <w:p>
@@ -1478,6 +1504,7 @@
         <w:ind w:left="1224"/>
       </w:pPr>
       <w:r>
+        <w:lastRenderedPageBreak/>
         <w:t>SetPerformanceModeOn (Boolean)</w:t>
       </w:r>
     </w:p>
@@ -1532,7 +1559,6 @@
         <w:t xml:space="preserve">nterval </w:t>
       </w:r>
       <w:r>
-        <w:lastRenderedPageBreak/>
         <w:t>property</w:t>
       </w:r>
       <w:r>
@@ -1962,31 +1988,28 @@
         <w:ind w:left="864"/>
       </w:pPr>
       <w:r>
+        <w:lastRenderedPageBreak/>
         <w:t xml:space="preserve">Description: </w:t>
       </w:r>
       <w:r>
         <w:t xml:space="preserve">Sets the security parameters to be used for authentication with the Adapter. </w:t>
       </w:r>
       <w:r>
-        <w:t xml:space="preserve"> If security authentication is not being used this method is not necessary.</w:t>
-      </w:r>
-      <w:r>
-        <w:t xml:space="preserve"> All authentication uses AES encryption.</w:t>
-      </w:r>
-    </w:p>
-    <w:p>
-      <w:pPr>
-        <w:pStyle w:val="NoSpacing"/>
-        <w:ind w:left="864"/>
-      </w:pPr>
-    </w:p>
-    <w:p>
-      <w:pPr>
-        <w:pStyle w:val="NoSpacing"/>
-        <w:ind w:left="864"/>
-      </w:pPr>
-      <w:r>
-        <w:lastRenderedPageBreak/>
+        <w:t xml:space="preserve"> If security authentication is not being used this method is not necessary. All authentication uses AES encryption.</w:t>
+      </w:r>
+    </w:p>
+    <w:p>
+      <w:pPr>
+        <w:pStyle w:val="NoSpacing"/>
+        <w:ind w:left="864"/>
+      </w:pPr>
+    </w:p>
+    <w:p>
+      <w:pPr>
+        <w:pStyle w:val="NoSpacing"/>
+        <w:ind w:left="864"/>
+      </w:pPr>
+      <w:r>
         <w:t>SecureDevice secures the App on the particular device with an Adapter.</w:t>
       </w:r>
       <w:r>
@@ -2068,10 +2091,7 @@
         <w:ind w:left="864"/>
       </w:pPr>
       <w:r>
-        <w:t>UserName and Password</w:t>
-      </w:r>
-      <w:r>
-        <w:t xml:space="preserve"> secures the App to an Adapter. </w:t>
+        <w:t xml:space="preserve">UserName and Password secures the App to an Adapter. </w:t>
       </w:r>
       <w:r>
         <w:t>A</w:t>
@@ -2602,468 +2622,452 @@
         <w:ind w:left="864"/>
       </w:pPr>
       <w:r>
+        <w:t xml:space="preserve">Type: </w:t>
+      </w:r>
+      <w:r>
+        <w:t>ConnectionStates</w:t>
+      </w:r>
+    </w:p>
+    <w:p>
+      <w:pPr>
+        <w:pStyle w:val="NoSpacing"/>
+        <w:ind w:left="864"/>
+      </w:pPr>
+      <w:r>
+        <w:t>Data: The state of connecting to the Adapter.</w:t>
+      </w:r>
+    </w:p>
+    <w:p>
+      <w:pPr>
+        <w:pStyle w:val="NoSpacing"/>
+        <w:ind w:left="864"/>
+      </w:pPr>
+    </w:p>
+    <w:p>
+      <w:pPr>
+        <w:pStyle w:val="NoSpacing"/>
+        <w:ind w:left="864"/>
+      </w:pPr>
+      <w:r>
+        <w:t>Description: This encompasses the Bluetooth connection and the Adapter connection.</w:t>
+      </w:r>
+    </w:p>
+    <w:p>
+      <w:pPr>
+        <w:pStyle w:val="NoSpacing"/>
+        <w:ind w:left="720"/>
+      </w:pPr>
+    </w:p>
+    <w:p>
+      <w:pPr>
+        <w:pStyle w:val="NoSpacing"/>
+        <w:numPr>
+          <w:ilvl w:val="1"/>
+          <w:numId w:val="3"/>
+        </w:numPr>
+        <w:rPr>
+          <w:rStyle w:val="IntenseEmphasis"/>
+        </w:rPr>
+      </w:pPr>
+      <w:r>
+        <w:rPr>
+          <w:rStyle w:val="IntenseEmphasis"/>
+        </w:rPr>
+        <w:t>DeviceId</w:t>
+      </w:r>
+    </w:p>
+    <w:p>
+      <w:pPr>
+        <w:pStyle w:val="NoSpacing"/>
+        <w:ind w:left="864"/>
+      </w:pPr>
+      <w:r>
+        <w:t>Type: String</w:t>
+      </w:r>
+    </w:p>
+    <w:p>
+      <w:pPr>
+        <w:pStyle w:val="NoSpacing"/>
+        <w:ind w:left="864"/>
+      </w:pPr>
+      <w:r>
+        <w:t>Data: The App’s Device (phone, tablet, etc.) Id.</w:t>
+      </w:r>
+    </w:p>
+    <w:p>
+      <w:pPr>
+        <w:pStyle w:val="NoSpacing"/>
+        <w:ind w:left="864"/>
+      </w:pPr>
+    </w:p>
+    <w:p>
+      <w:pPr>
+        <w:pStyle w:val="NoSpacing"/>
+        <w:ind w:left="864"/>
+      </w:pPr>
+      <w:r>
+        <w:t>Description: This is an API generated Id that is unique to the App installed on a particular device;</w:t>
+      </w:r>
+    </w:p>
+    <w:p>
+      <w:pPr>
+        <w:pStyle w:val="NoSpacing"/>
+        <w:ind w:left="720"/>
+      </w:pPr>
+    </w:p>
+    <w:p>
+      <w:pPr>
+        <w:pStyle w:val="NoSpacing"/>
+        <w:numPr>
+          <w:ilvl w:val="1"/>
+          <w:numId w:val="3"/>
+        </w:numPr>
+        <w:rPr>
+          <w:rStyle w:val="IntenseEmphasis"/>
+        </w:rPr>
+      </w:pPr>
+      <w:r>
+        <w:rPr>
+          <w:rStyle w:val="IntenseEmphasis"/>
+        </w:rPr>
+        <w:t>AdapterId</w:t>
+      </w:r>
+    </w:p>
+    <w:p>
+      <w:pPr>
+        <w:pStyle w:val="NoSpacing"/>
+        <w:ind w:left="864"/>
+      </w:pPr>
+      <w:r>
+        <w:t>Type: String</w:t>
+      </w:r>
+    </w:p>
+    <w:p>
+      <w:pPr>
+        <w:pStyle w:val="NoSpacing"/>
+        <w:ind w:left="864"/>
+      </w:pPr>
+      <w:r>
+        <w:t>Data: The Adapter’s unique Id.</w:t>
+      </w:r>
+    </w:p>
+    <w:p>
+      <w:pPr>
+        <w:pStyle w:val="NoSpacing"/>
+        <w:ind w:left="864"/>
+      </w:pPr>
+    </w:p>
+    <w:p>
+      <w:pPr>
+        <w:pStyle w:val="NoSpacing"/>
+        <w:ind w:left="864"/>
+      </w:pPr>
+      <w:r>
+        <w:t>Description: This is the Bluetooth MAC Id formatted as hexadecimal “nn</w:t>
+      </w:r>
+      <w:proofErr w:type="gramStart"/>
+      <w:r>
+        <w:t>:nn:nn:nn:nn:nn</w:t>
+      </w:r>
+      <w:proofErr w:type="gramEnd"/>
+      <w:r>
+        <w:t>”;</w:t>
+      </w:r>
+    </w:p>
+    <w:p>
+      <w:pPr>
+        <w:pStyle w:val="NoSpacing"/>
+        <w:ind w:left="720"/>
+      </w:pPr>
+    </w:p>
+    <w:p>
+      <w:pPr>
+        <w:pStyle w:val="NoSpacing"/>
+        <w:numPr>
+          <w:ilvl w:val="1"/>
+          <w:numId w:val="3"/>
+        </w:numPr>
+        <w:rPr>
+          <w:rStyle w:val="IntenseEmphasis"/>
+        </w:rPr>
+      </w:pPr>
+      <w:r>
+        <w:rPr>
+          <w:rStyle w:val="IntenseEmphasis"/>
+        </w:rPr>
+        <w:t>FirmwareVersion</w:t>
+      </w:r>
+      <w:r>
+        <w:rPr>
+          <w:rStyle w:val="IntenseEmphasis"/>
+        </w:rPr>
+        <w:t xml:space="preserve"> </w:t>
+      </w:r>
+    </w:p>
+    <w:p>
+      <w:pPr>
+        <w:pStyle w:val="NoSpacing"/>
+        <w:ind w:left="864"/>
+      </w:pPr>
+      <w:r>
+        <w:t>Type: String</w:t>
+      </w:r>
+    </w:p>
+    <w:p>
+      <w:pPr>
+        <w:pStyle w:val="NoSpacing"/>
+        <w:ind w:left="864"/>
+      </w:pPr>
+      <w:r>
+        <w:t>Data: The Adapter’s Firmware Version</w:t>
+      </w:r>
+    </w:p>
+    <w:p>
+      <w:pPr>
+        <w:pStyle w:val="NoSpacing"/>
+        <w:ind w:left="864"/>
+      </w:pPr>
+    </w:p>
+    <w:p>
+      <w:pPr>
+        <w:pStyle w:val="NoSpacing"/>
+        <w:ind w:left="864"/>
+      </w:pPr>
+      <w:r>
+        <w:t>Description: Format is “nn.nn”.</w:t>
+      </w:r>
+    </w:p>
+    <w:p>
+      <w:pPr>
+        <w:pStyle w:val="NoSpacing"/>
+        <w:ind w:left="720"/>
+      </w:pPr>
+    </w:p>
+    <w:p>
+      <w:pPr>
+        <w:pStyle w:val="NoSpacing"/>
+        <w:numPr>
+          <w:ilvl w:val="1"/>
+          <w:numId w:val="3"/>
+        </w:numPr>
+        <w:rPr>
+          <w:rStyle w:val="IntenseEmphasis"/>
+        </w:rPr>
+      </w:pPr>
+      <w:r>
+        <w:rPr>
+          <w:rStyle w:val="IntenseEmphasis"/>
+        </w:rPr>
+        <w:t>HardwareVersion</w:t>
+      </w:r>
+      <w:r>
+        <w:rPr>
+          <w:rStyle w:val="IntenseEmphasis"/>
+        </w:rPr>
+        <w:t xml:space="preserve"> </w:t>
+      </w:r>
+    </w:p>
+    <w:p>
+      <w:pPr>
+        <w:pStyle w:val="NoSpacing"/>
+        <w:ind w:left="864"/>
+      </w:pPr>
+      <w:r>
+        <w:t>Type: String</w:t>
+      </w:r>
+    </w:p>
+    <w:p>
+      <w:pPr>
+        <w:pStyle w:val="NoSpacing"/>
+        <w:ind w:left="864"/>
+      </w:pPr>
+      <w:r>
+        <w:t>Data: The Adapter’s Hardware Version</w:t>
+      </w:r>
+    </w:p>
+    <w:p>
+      <w:pPr>
+        <w:pStyle w:val="NoSpacing"/>
+        <w:ind w:left="864"/>
+      </w:pPr>
+    </w:p>
+    <w:p>
+      <w:pPr>
+        <w:pStyle w:val="NoSpacing"/>
+        <w:ind w:left="864"/>
+      </w:pPr>
+      <w:r>
+        <w:t>Description: Format is “nn.nn”.</w:t>
+      </w:r>
+    </w:p>
+    <w:p>
+      <w:pPr>
+        <w:pStyle w:val="NoSpacing"/>
+        <w:ind w:left="720"/>
+      </w:pPr>
+    </w:p>
+    <w:p>
+      <w:pPr>
+        <w:pStyle w:val="NoSpacing"/>
+        <w:numPr>
+          <w:ilvl w:val="1"/>
+          <w:numId w:val="3"/>
+        </w:numPr>
+        <w:rPr>
+          <w:rStyle w:val="IntenseEmphasis"/>
+        </w:rPr>
+      </w:pPr>
+      <w:r>
+        <w:rPr>
+          <w:rStyle w:val="IntenseEmphasis"/>
+        </w:rPr>
+        <w:t>HardwareType</w:t>
+      </w:r>
+      <w:r>
+        <w:rPr>
+          <w:rStyle w:val="IntenseEmphasis"/>
+        </w:rPr>
+        <w:t xml:space="preserve"> </w:t>
+      </w:r>
+    </w:p>
+    <w:p>
+      <w:pPr>
+        <w:pStyle w:val="NoSpacing"/>
+        <w:ind w:left="864"/>
+      </w:pPr>
+      <w:r>
+        <w:t>Type: HardwareTypes</w:t>
+      </w:r>
+    </w:p>
+    <w:p>
+      <w:pPr>
+        <w:pStyle w:val="NoSpacing"/>
+        <w:ind w:left="864"/>
+      </w:pPr>
+      <w:r>
+        <w:t>Data: The Hardware Type of the Adapter</w:t>
+      </w:r>
+    </w:p>
+    <w:p>
+      <w:pPr>
+        <w:pStyle w:val="NoSpacing"/>
+        <w:ind w:left="864"/>
+      </w:pPr>
+    </w:p>
+    <w:p>
+      <w:pPr>
+        <w:pStyle w:val="NoSpacing"/>
+        <w:ind w:left="864"/>
+      </w:pPr>
+      <w:r>
+        <w:t>Description: This indicates if the adapter is a 6-pin or 9-pin adapter and if it supports J1939 and J1708.</w:t>
+      </w:r>
+    </w:p>
+    <w:p>
+      <w:pPr>
+        <w:pStyle w:val="NoSpacing"/>
+        <w:ind w:left="720"/>
+      </w:pPr>
+    </w:p>
+    <w:p>
+      <w:pPr>
+        <w:pStyle w:val="NoSpacing"/>
+        <w:numPr>
+          <w:ilvl w:val="1"/>
+          <w:numId w:val="3"/>
+        </w:numPr>
+        <w:rPr>
+          <w:rStyle w:val="IntenseEmphasis"/>
+        </w:rPr>
+      </w:pPr>
+      <w:r>
+        <w:rPr>
+          <w:rStyle w:val="IntenseEmphasis"/>
+        </w:rPr>
+        <w:t>SerialNo</w:t>
+      </w:r>
+      <w:r>
+        <w:rPr>
+          <w:rStyle w:val="IntenseEmphasis"/>
+        </w:rPr>
+        <w:t xml:space="preserve"> </w:t>
+      </w:r>
+    </w:p>
+    <w:p>
+      <w:pPr>
+        <w:pStyle w:val="NoSpacing"/>
+        <w:ind w:left="864"/>
+      </w:pPr>
+      <w:r>
+        <w:t>Type: String</w:t>
+      </w:r>
+    </w:p>
+    <w:p>
+      <w:pPr>
+        <w:pStyle w:val="NoSpacing"/>
+        <w:ind w:left="864"/>
+      </w:pPr>
+      <w:r>
+        <w:t>Data: The Adapter’s Serial Number.</w:t>
+      </w:r>
+    </w:p>
+    <w:p>
+      <w:pPr>
+        <w:pStyle w:val="NoSpacing"/>
+        <w:ind w:left="864"/>
+      </w:pPr>
+    </w:p>
+    <w:p>
+      <w:pPr>
+        <w:pStyle w:val="NoSpacing"/>
+        <w:ind w:left="864"/>
+      </w:pPr>
+      <w:r>
+        <w:t>Description: The serial number assigned at manufacturing.</w:t>
+      </w:r>
+      <w:r>
+        <w:t xml:space="preserve"> Note, if the adapter firmware is flashed over the top of an older incompatible firmware, the serial number will be cleared and the API will generate a new serial number.</w:t>
+      </w:r>
+    </w:p>
+    <w:p>
+      <w:pPr>
+        <w:pStyle w:val="NoSpacing"/>
+      </w:pPr>
+    </w:p>
+    <w:p>
+      <w:pPr>
+        <w:pStyle w:val="NoSpacing"/>
+        <w:numPr>
+          <w:ilvl w:val="1"/>
+          <w:numId w:val="3"/>
+        </w:numPr>
+        <w:rPr>
+          <w:rStyle w:val="IntenseEmphasis"/>
+        </w:rPr>
+      </w:pPr>
+      <w:r>
+        <w:rPr>
+          <w:rStyle w:val="IntenseEmphasis"/>
+        </w:rPr>
         <w:lastRenderedPageBreak/>
+        <w:t>SleepMode</w:t>
+      </w:r>
+      <w:r>
+        <w:rPr>
+          <w:rStyle w:val="IntenseEmphasis"/>
+        </w:rPr>
+        <w:t xml:space="preserve"> </w:t>
+      </w:r>
+    </w:p>
+    <w:p>
+      <w:pPr>
+        <w:pStyle w:val="NoSpacing"/>
+        <w:ind w:left="864"/>
+      </w:pPr>
+      <w:r>
         <w:t xml:space="preserve">Type: </w:t>
       </w:r>
       <w:r>
-        <w:t>ConnectionStates</w:t>
-      </w:r>
-    </w:p>
-    <w:p>
-      <w:pPr>
-        <w:pStyle w:val="NoSpacing"/>
-        <w:ind w:left="864"/>
-      </w:pPr>
-      <w:r>
-        <w:t>Data: The state of connecting to the Adapter.</w:t>
-      </w:r>
-    </w:p>
-    <w:p>
-      <w:pPr>
-        <w:pStyle w:val="NoSpacing"/>
-        <w:ind w:left="864"/>
-      </w:pPr>
-    </w:p>
-    <w:p>
-      <w:pPr>
-        <w:pStyle w:val="NoSpacing"/>
-        <w:ind w:left="864"/>
-      </w:pPr>
-      <w:r>
-        <w:t>Description: This encompasses the Bluetooth connection and the Adapter connection.</w:t>
-      </w:r>
-    </w:p>
-    <w:p>
-      <w:pPr>
-        <w:pStyle w:val="NoSpacing"/>
-        <w:ind w:left="720"/>
-      </w:pPr>
-    </w:p>
-    <w:p>
-      <w:pPr>
-        <w:pStyle w:val="NoSpacing"/>
-        <w:numPr>
-          <w:ilvl w:val="1"/>
-          <w:numId w:val="3"/>
-        </w:numPr>
-        <w:rPr>
-          <w:rStyle w:val="IntenseEmphasis"/>
-        </w:rPr>
-      </w:pPr>
-      <w:r>
-        <w:rPr>
-          <w:rStyle w:val="IntenseEmphasis"/>
-        </w:rPr>
-        <w:t>DeviceI</w:t>
-      </w:r>
-      <w:r>
-        <w:rPr>
-          <w:rStyle w:val="IntenseEmphasis"/>
-        </w:rPr>
-        <w:t>d</w:t>
-      </w:r>
-    </w:p>
-    <w:p>
-      <w:pPr>
-        <w:pStyle w:val="NoSpacing"/>
-        <w:ind w:left="864"/>
-      </w:pPr>
-      <w:r>
-        <w:t>Type: String</w:t>
-      </w:r>
-    </w:p>
-    <w:p>
-      <w:pPr>
-        <w:pStyle w:val="NoSpacing"/>
-        <w:ind w:left="864"/>
-      </w:pPr>
-      <w:r>
-        <w:t xml:space="preserve">Data: The </w:t>
-      </w:r>
-      <w:r>
-        <w:t>App’s</w:t>
-      </w:r>
-      <w:r>
-        <w:t xml:space="preserve"> </w:t>
-      </w:r>
-      <w:r>
-        <w:t xml:space="preserve">Device (phone, tablet, etc.) </w:t>
-      </w:r>
-      <w:r>
-        <w:t>Id.</w:t>
-      </w:r>
-    </w:p>
-    <w:p>
-      <w:pPr>
-        <w:pStyle w:val="NoSpacing"/>
-        <w:ind w:left="864"/>
-      </w:pPr>
-    </w:p>
-    <w:p>
-      <w:pPr>
-        <w:pStyle w:val="NoSpacing"/>
-        <w:ind w:left="864"/>
-      </w:pPr>
-      <w:r>
-        <w:t xml:space="preserve">Description: This is </w:t>
-      </w:r>
-      <w:r>
-        <w:t>an API generated Id that is unique to the App installed on a particular device</w:t>
-      </w:r>
-      <w:r>
-        <w:t>;</w:t>
-      </w:r>
-    </w:p>
-    <w:p>
-      <w:pPr>
-        <w:pStyle w:val="NoSpacing"/>
-        <w:ind w:left="720"/>
-      </w:pPr>
-    </w:p>
-    <w:p>
-      <w:pPr>
-        <w:pStyle w:val="NoSpacing"/>
-        <w:numPr>
-          <w:ilvl w:val="1"/>
-          <w:numId w:val="3"/>
-        </w:numPr>
-        <w:rPr>
-          <w:rStyle w:val="IntenseEmphasis"/>
-        </w:rPr>
-      </w:pPr>
-      <w:r>
-        <w:rPr>
-          <w:rStyle w:val="IntenseEmphasis"/>
-        </w:rPr>
-        <w:t>AdapterId</w:t>
-      </w:r>
-    </w:p>
-    <w:p>
-      <w:pPr>
-        <w:pStyle w:val="NoSpacing"/>
-        <w:ind w:left="864"/>
-      </w:pPr>
-      <w:r>
-        <w:t>Type: String</w:t>
-      </w:r>
-    </w:p>
-    <w:p>
-      <w:pPr>
-        <w:pStyle w:val="NoSpacing"/>
-        <w:ind w:left="864"/>
-      </w:pPr>
-      <w:r>
-        <w:t>Data: The Adapter’s unique Id.</w:t>
-      </w:r>
-    </w:p>
-    <w:p>
-      <w:pPr>
-        <w:pStyle w:val="NoSpacing"/>
-        <w:ind w:left="864"/>
-      </w:pPr>
-    </w:p>
-    <w:p>
-      <w:pPr>
-        <w:pStyle w:val="NoSpacing"/>
-        <w:ind w:left="864"/>
-      </w:pPr>
-      <w:r>
-        <w:t>Description: This is the Bluetooth MAC Id formatted as hexadecimal “nn:nn:nn:nn:nn:nn”;</w:t>
-      </w:r>
-    </w:p>
-    <w:p>
-      <w:pPr>
-        <w:pStyle w:val="NoSpacing"/>
-        <w:ind w:left="720"/>
-      </w:pPr>
-    </w:p>
-    <w:p>
-      <w:pPr>
-        <w:pStyle w:val="NoSpacing"/>
-        <w:numPr>
-          <w:ilvl w:val="1"/>
-          <w:numId w:val="3"/>
-        </w:numPr>
-        <w:rPr>
-          <w:rStyle w:val="IntenseEmphasis"/>
-        </w:rPr>
-      </w:pPr>
-      <w:r>
-        <w:rPr>
-          <w:rStyle w:val="IntenseEmphasis"/>
-        </w:rPr>
-        <w:t>FirmwareVersion</w:t>
-      </w:r>
-      <w:r>
-        <w:rPr>
-          <w:rStyle w:val="IntenseEmphasis"/>
-        </w:rPr>
-        <w:t xml:space="preserve"> </w:t>
-      </w:r>
-    </w:p>
-    <w:p>
-      <w:pPr>
-        <w:pStyle w:val="NoSpacing"/>
-        <w:ind w:left="864"/>
-      </w:pPr>
-      <w:r>
-        <w:t>Type: String</w:t>
-      </w:r>
-    </w:p>
-    <w:p>
-      <w:pPr>
-        <w:pStyle w:val="NoSpacing"/>
-        <w:ind w:left="864"/>
-      </w:pPr>
-      <w:r>
-        <w:t>Data: The Adapter’s Firmware Version</w:t>
-      </w:r>
-    </w:p>
-    <w:p>
-      <w:pPr>
-        <w:pStyle w:val="NoSpacing"/>
-        <w:ind w:left="864"/>
-      </w:pPr>
-    </w:p>
-    <w:p>
-      <w:pPr>
-        <w:pStyle w:val="NoSpacing"/>
-        <w:ind w:left="864"/>
-      </w:pPr>
-      <w:r>
-        <w:t>Description: Format is “nn.nn”.</w:t>
-      </w:r>
-    </w:p>
-    <w:p>
-      <w:pPr>
-        <w:pStyle w:val="NoSpacing"/>
-        <w:ind w:left="720"/>
-      </w:pPr>
-    </w:p>
-    <w:p>
-      <w:pPr>
-        <w:pStyle w:val="NoSpacing"/>
-        <w:numPr>
-          <w:ilvl w:val="1"/>
-          <w:numId w:val="3"/>
-        </w:numPr>
-        <w:rPr>
-          <w:rStyle w:val="IntenseEmphasis"/>
-        </w:rPr>
-      </w:pPr>
-      <w:r>
-        <w:rPr>
-          <w:rStyle w:val="IntenseEmphasis"/>
-        </w:rPr>
-        <w:t>HardwareVersion</w:t>
-      </w:r>
-      <w:r>
-        <w:rPr>
-          <w:rStyle w:val="IntenseEmphasis"/>
-        </w:rPr>
-        <w:t xml:space="preserve"> </w:t>
-      </w:r>
-    </w:p>
-    <w:p>
-      <w:pPr>
-        <w:pStyle w:val="NoSpacing"/>
-        <w:ind w:left="864"/>
-      </w:pPr>
-      <w:r>
-        <w:t>Type: String</w:t>
-      </w:r>
-    </w:p>
-    <w:p>
-      <w:pPr>
-        <w:pStyle w:val="NoSpacing"/>
-        <w:ind w:left="864"/>
-      </w:pPr>
-      <w:r>
-        <w:t>Data: The Adapter’s Hardware Version</w:t>
-      </w:r>
-    </w:p>
-    <w:p>
-      <w:pPr>
-        <w:pStyle w:val="NoSpacing"/>
-        <w:ind w:left="864"/>
-      </w:pPr>
-    </w:p>
-    <w:p>
-      <w:pPr>
-        <w:pStyle w:val="NoSpacing"/>
-        <w:ind w:left="864"/>
-      </w:pPr>
-      <w:r>
-        <w:t>Description: Format is “nn.nn”.</w:t>
-      </w:r>
-    </w:p>
-    <w:p>
-      <w:pPr>
-        <w:pStyle w:val="NoSpacing"/>
-        <w:ind w:left="720"/>
-      </w:pPr>
-    </w:p>
-    <w:p>
-      <w:pPr>
-        <w:pStyle w:val="NoSpacing"/>
-        <w:numPr>
-          <w:ilvl w:val="1"/>
-          <w:numId w:val="3"/>
-        </w:numPr>
-        <w:rPr>
-          <w:rStyle w:val="IntenseEmphasis"/>
-        </w:rPr>
-      </w:pPr>
-      <w:r>
-        <w:rPr>
-          <w:rStyle w:val="IntenseEmphasis"/>
-        </w:rPr>
-        <w:t>HardwareType</w:t>
-      </w:r>
-      <w:r>
-        <w:rPr>
-          <w:rStyle w:val="IntenseEmphasis"/>
-        </w:rPr>
-        <w:t xml:space="preserve"> </w:t>
-      </w:r>
-    </w:p>
-    <w:p>
-      <w:pPr>
-        <w:pStyle w:val="NoSpacing"/>
-        <w:ind w:left="864"/>
-      </w:pPr>
-      <w:r>
-        <w:t>Type: HardwareTypes</w:t>
-      </w:r>
-    </w:p>
-    <w:p>
-      <w:pPr>
-        <w:pStyle w:val="NoSpacing"/>
-        <w:ind w:left="864"/>
-      </w:pPr>
-      <w:r>
-        <w:t>Data: The Hardware Type of the Adapter</w:t>
-      </w:r>
-    </w:p>
-    <w:p>
-      <w:pPr>
-        <w:pStyle w:val="NoSpacing"/>
-        <w:ind w:left="864"/>
-      </w:pPr>
-    </w:p>
-    <w:p>
-      <w:pPr>
-        <w:pStyle w:val="NoSpacing"/>
-        <w:ind w:left="864"/>
-      </w:pPr>
-      <w:r>
-        <w:t>Description: This indicates if the adapter is a 6-pin or 9-pin adapter and if it supports J1939 and J1708.</w:t>
-      </w:r>
-    </w:p>
-    <w:p>
-      <w:pPr>
-        <w:pStyle w:val="NoSpacing"/>
-        <w:ind w:left="720"/>
-      </w:pPr>
-    </w:p>
-    <w:p>
-      <w:pPr>
-        <w:pStyle w:val="NoSpacing"/>
-        <w:numPr>
-          <w:ilvl w:val="1"/>
-          <w:numId w:val="3"/>
-        </w:numPr>
-        <w:rPr>
-          <w:rStyle w:val="IntenseEmphasis"/>
-        </w:rPr>
-      </w:pPr>
-      <w:r>
-        <w:rPr>
-          <w:rStyle w:val="IntenseEmphasis"/>
-        </w:rPr>
-        <w:t>SerialNo</w:t>
-      </w:r>
-      <w:r>
-        <w:rPr>
-          <w:rStyle w:val="IntenseEmphasis"/>
-        </w:rPr>
-        <w:t xml:space="preserve"> </w:t>
-      </w:r>
-    </w:p>
-    <w:p>
-      <w:pPr>
-        <w:pStyle w:val="NoSpacing"/>
-        <w:ind w:left="864"/>
-      </w:pPr>
-      <w:r>
-        <w:t>Type: String</w:t>
-      </w:r>
-    </w:p>
-    <w:p>
-      <w:pPr>
-        <w:pStyle w:val="NoSpacing"/>
-        <w:ind w:left="864"/>
-      </w:pPr>
-      <w:r>
-        <w:t>Data: The Adapter’s Serial Number.</w:t>
-      </w:r>
-    </w:p>
-    <w:p>
-      <w:pPr>
-        <w:pStyle w:val="NoSpacing"/>
-        <w:ind w:left="864"/>
-      </w:pPr>
-    </w:p>
-    <w:p>
-      <w:pPr>
-        <w:pStyle w:val="NoSpacing"/>
-        <w:ind w:left="864"/>
-      </w:pPr>
-      <w:r>
-        <w:t>Description: The serial number assigned at manufacturing.</w:t>
-      </w:r>
-      <w:r>
-        <w:t xml:space="preserve"> Note, if the adapter firmware is flashed over the top of an older incompatible firmware, the serial number will be cleared and the API will generate a new serial number.</w:t>
-      </w:r>
-    </w:p>
-    <w:p>
-      <w:pPr>
-        <w:pStyle w:val="NoSpacing"/>
-      </w:pPr>
-    </w:p>
-    <w:p>
-      <w:pPr>
-        <w:pStyle w:val="NoSpacing"/>
-        <w:numPr>
-          <w:ilvl w:val="1"/>
-          <w:numId w:val="3"/>
-        </w:numPr>
-        <w:rPr>
-          <w:rStyle w:val="IntenseEmphasis"/>
-        </w:rPr>
-      </w:pPr>
-      <w:r>
-        <w:rPr>
-          <w:rStyle w:val="IntenseEmphasis"/>
-        </w:rPr>
-        <w:t>SleepMode</w:t>
-      </w:r>
-      <w:r>
-        <w:rPr>
-          <w:rStyle w:val="IntenseEmphasis"/>
-        </w:rPr>
-        <w:t xml:space="preserve"> </w:t>
-      </w:r>
-    </w:p>
-    <w:p>
-      <w:pPr>
-        <w:pStyle w:val="NoSpacing"/>
-        <w:ind w:left="864"/>
-      </w:pPr>
-      <w:r>
-        <w:t xml:space="preserve">Type: </w:t>
-      </w:r>
-      <w:r>
         <w:t>SleepModes</w:t>
       </w:r>
     </w:p>
@@ -3091,7 +3095,6 @@
         <w:ind w:left="864"/>
       </w:pPr>
       <w:r>
-        <w:lastRenderedPageBreak/>
         <w:t xml:space="preserve">Description: </w:t>
       </w:r>
       <w:r>
@@ -3547,6 +3550,7 @@
         <w:ind w:left="864"/>
       </w:pPr>
       <w:r>
+        <w:lastRenderedPageBreak/>
         <w:t>Description:  Sets the Adapters clock to the current App’s UTC date and time. This is primarily used for ELD recording.</w:t>
       </w:r>
     </w:p>
@@ -3595,8 +3599,15 @@
         <w:ind w:left="864"/>
       </w:pPr>
       <w:r>
-        <w:lastRenderedPageBreak/>
-        <w:t>Data: The Adapter’s heartbeat setting, on (true) or off (false). The default is On.</w:t>
+        <w:t xml:space="preserve">Data: The Adapter’s heartbeat setting, on (true) or off (false). The default is </w:t>
+      </w:r>
+      <w:proofErr w:type="gramStart"/>
+      <w:r>
+        <w:t>On</w:t>
+      </w:r>
+      <w:proofErr w:type="gramEnd"/>
+      <w:r>
+        <w:t>.</w:t>
       </w:r>
     </w:p>
     <w:p>
@@ -3734,7 +3745,15 @@
         <w:ind w:left="864"/>
       </w:pPr>
       <w:r>
-        <w:t>Data: The Adapter’s notification setting, on (true) or off (false). The default is Off.</w:t>
+        <w:t xml:space="preserve">Data: The Adapter’s notification setting, on (true) or off (false). The default is </w:t>
+      </w:r>
+      <w:proofErr w:type="gramStart"/>
+      <w:r>
+        <w:t>Off</w:t>
+      </w:r>
+      <w:proofErr w:type="gramEnd"/>
+      <w:r>
+        <w:t>.</w:t>
       </w:r>
     </w:p>
     <w:p>
@@ -4007,6 +4026,7 @@
         <w:ind w:left="864"/>
       </w:pPr>
       <w:r>
+        <w:lastRenderedPageBreak/>
         <w:t>Description:  Clears any Adapter messages. After retrieving Adapter messages, it is best to clear them.</w:t>
       </w:r>
     </w:p>
@@ -21280,8 +21300,6 @@
       <w:r>
         <w:t>method SetDeviceId.</w:t>
       </w:r>
-      <w:bookmarkStart w:id="11" w:name="_GoBack"/>
-      <w:bookmarkEnd w:id="11"/>
     </w:p>
     <w:p>
       <w:pPr>
@@ -21324,6 +21342,31 @@
       </w:r>
       <w:r>
         <w:t xml:space="preserve"> </w:t>
+      </w:r>
+    </w:p>
+    <w:p>
+      <w:pPr>
+        <w:pStyle w:val="NoSpacing"/>
+        <w:numPr>
+          <w:ilvl w:val="2"/>
+          <w:numId w:val="3"/>
+        </w:numPr>
+        <w:ind w:left="1620" w:hanging="900"/>
+        <w:rPr>
+          <w:b/>
+          <w:bCs/>
+          <w:i/>
+          <w:iCs/>
+          <w:color w:val="5B9BD5" w:themeColor="accent1"/>
+        </w:rPr>
+      </w:pPr>
+      <w:r>
+        <w:t xml:space="preserve">Added a performance </w:t>
+      </w:r>
+      <w:bookmarkStart w:id="11" w:name="_GoBack"/>
+      <w:bookmarkEnd w:id="11"/>
+      <w:r>
+        <w:t xml:space="preserve">note to the UseBT21 property. </w:t>
       </w:r>
     </w:p>
     <w:p>
@@ -21511,7 +21554,7 @@
               <w:rFonts w:asciiTheme="majorHAnsi" w:hAnsiTheme="majorHAnsi"/>
               <w:noProof/>
             </w:rPr>
-            <w:t>43</w:t>
+            <w:t>41</w:t>
           </w:r>
           <w:r>
             <w:rPr>

</xml_diff>